<commit_message>
bab 3 revisi kurang set halaman
</commit_message>
<xml_diff>
--- a/BUKU/Bab III.docx
+++ b/BUKU/Bab III.docx
@@ -174,14 +174,26 @@
         <w:t>Pada bagian ini akan menjelaskan alur dari sistem yang</w:t>
       </w:r>
       <w:r>
-        <w:t xml:space="preserve"> sedang berjalan di PT.</w:t>
+        <w:t xml:space="preserve"> sedang berjalan di </w:t>
+      </w:r>
+      <w:proofErr w:type="gramStart"/>
+      <w:r>
+        <w:t>PT.</w:t>
       </w:r>
       <w:r>
         <w:rPr>
           <w:rFonts w:cs="Times New Roman"/>
           <w:szCs w:val="24"/>
         </w:rPr>
-        <w:t>Adiputro Wirasejati</w:t>
+        <w:t>Adiputro</w:t>
+      </w:r>
+      <w:proofErr w:type="gramEnd"/>
+      <w:r>
+        <w:rPr>
+          <w:rFonts w:cs="Times New Roman"/>
+          <w:szCs w:val="24"/>
+        </w:rPr>
+        <w:t xml:space="preserve"> Wirasejati</w:t>
       </w:r>
       <w:r>
         <w:t>.</w:t>
@@ -788,7 +800,15 @@
     <w:p/>
     <w:p>
       <w:r>
-        <w:t xml:space="preserve">Pada sistem yang lama, perusahaan masih menggunakan sistem manual, yang mana dalam pengerjaan atau proses pengolahan data sehari hari masih menggunakan sistem manual. Pemilik perusahaan atau yang mengolah data gaji dan absensi akan mencatat satu persatu setiap harinya , hal ini sangat membuang waktu dan rawan dalam salah input data atau </w:t>
+        <w:t xml:space="preserve">Pada sistem yang lama, perusahaan masih menggunakan sistem manual, yang mana dalam pengerjaan atau proses pengolahan data sehari hari masih menggunakan sistem manual. Pemilik perusahaan atau yang mengolah data gaji dan absensi akan mencatat satu persatu setiap </w:t>
+      </w:r>
+      <w:proofErr w:type="gramStart"/>
+      <w:r>
+        <w:t>harinya ,</w:t>
+      </w:r>
+      <w:proofErr w:type="gramEnd"/>
+      <w:r>
+        <w:t xml:space="preserve"> hal ini sangat membuang waktu dan rawan dalam salah input data atau </w:t>
       </w:r>
       <w:r>
         <w:rPr>
@@ -1020,21 +1040,7 @@
           <w:b/>
           <w:bCs/>
         </w:rPr>
-        <w:t>Input</w:t>
-      </w:r>
-      <w:r>
-        <w:rPr>
-          <w:b/>
-          <w:bCs/>
-        </w:rPr>
-        <w:t xml:space="preserve"> </w:t>
-      </w:r>
-      <w:r>
-        <w:rPr>
-          <w:b/>
-          <w:bCs/>
-        </w:rPr>
-        <w:t>Database Master</w:t>
+        <w:t>Input Database Master</w:t>
       </w:r>
     </w:p>
     <w:p>
@@ -1123,10 +1129,7 @@
         <w:br/>
       </w:r>
       <w:r>
-        <w:t xml:space="preserve">Flow </w:t>
-      </w:r>
-      <w:r>
-        <w:t>Input Master</w:t>
+        <w:t>Flow Input Master</w:t>
       </w:r>
     </w:p>
     <w:p>
@@ -1171,7 +1174,23 @@
         </w:rPr>
       </w:pPr>
       <w:r>
-        <w:t>Sebelum diinput ke database master, data yang diinput akan dicek terlebih dahulu. Apakah input data master sudah sesuai prosedur ?. Jika tidak akan memberikan response gagal ke user. Jika iya maka data akan dicek lagi ke database master yang ada sekarang untuk memastikan apakah data master yang diinput user sudah pernah terdaftar sebelumnya?. Jika terdapat kesamaan data maka sistem akan mengirimkan response gagal juga ke user. Namun jika tidak ditemukan kesamaan, maka sistem akan melakukan proses menyimpan ke database master dan sistem akan mengeluarkan response sukses ke user. Hal ini akan berlaku kurang lebih sama dengan cara mengupdate database master yang sudah ada sebelumnya.</w:t>
+        <w:t xml:space="preserve">Sebelum diinput ke database master, data yang diinput akan dicek terlebih dahulu. Apakah input data master sudah sesuai </w:t>
+      </w:r>
+      <w:proofErr w:type="gramStart"/>
+      <w:r>
+        <w:t>prosedur ?</w:t>
+      </w:r>
+      <w:proofErr w:type="gramEnd"/>
+      <w:r>
+        <w:t xml:space="preserve">. Jika tidak akan memberikan response gagal ke user. Jika iya maka data akan dicek lagi ke database master yang ada sekarang untuk memastikan apakah data master yang diinput user sudah pernah terdaftar </w:t>
+      </w:r>
+      <w:proofErr w:type="gramStart"/>
+      <w:r>
+        <w:t>sebelumnya?.</w:t>
+      </w:r>
+      <w:proofErr w:type="gramEnd"/>
+      <w:r>
+        <w:t xml:space="preserve"> Jika terdapat kesamaan data maka sistem akan mengirimkan response gagal juga ke user. Namun jika tidak ditemukan kesamaan, maka sistem akan melakukan proses menyimpan ke database master dan sistem akan mengeluarkan response sukses ke user. Hal ini akan berlaku kurang lebih sama dengan cara mengupdate database master yang sudah ada sebelumnya.</w:t>
       </w:r>
     </w:p>
     <w:p>
@@ -1200,16 +1219,7 @@
         <w:pStyle w:val="BulletParagraphMoreThan1"/>
       </w:pPr>
       <w:r>
-        <w:t xml:space="preserve">Proses Input </w:t>
-      </w:r>
-      <w:r>
-        <w:t>SPK untuk dikonversi</w:t>
-      </w:r>
-      <w:r>
-        <w:t xml:space="preserve"> Dimulai dengan user </w:t>
-      </w:r>
-      <w:r>
-        <w:t>menginputkan data SPK yang mau di konversikan. Proses input SPK sangat sederhana user hanya perlu memasukkan kode SPK</w:t>
+        <w:t>Proses Input SPK untuk dikonversi Dimulai dengan user menginputkan data SPK yang mau di konversikan. Proses input SPK sangat sederhana user hanya perlu memasukkan kode SPK</w:t>
       </w:r>
       <w:r>
         <w:t xml:space="preserve"> dan stall. Selanjutnya SPK akan diambilkan dari database SPK perusahaan saat ini. Jika tidak ditemukan maka sistem akan mengirimkan response gagal. </w:t>
@@ -1292,16 +1302,7 @@
       </w:r>
       <w:r>
         <w:br/>
-        <w:t>Flow Input</w:t>
-      </w:r>
-      <w:r>
-        <w:t xml:space="preserve"> dan</w:t>
-      </w:r>
-      <w:r>
-        <w:t xml:space="preserve"> </w:t>
-      </w:r>
-      <w:r>
-        <w:t>konversi</w:t>
+        <w:t>Flow Input dan konversi</w:t>
       </w:r>
     </w:p>
     <w:p>
@@ -1432,11 +1433,6 @@
       </w:r>
     </w:p>
     <w:p>
-      <w:pPr>
-        <w:rPr>
-          <w:rFonts w:hint="eastAsia"/>
-        </w:rPr>
-      </w:pPr>
       <w:r>
         <w:t xml:space="preserve">Super Admin merupakan role dengan kemampuan tertinggi. Artinya, role super admin bisa memegang kendali atas kedua role lainnya. Role ini berada di level paling tinggi jika diliat berdasarkan hirarki sebuah sistem. Role Super Admin juga yang akan mengatur role lain. Berikut merupakan fitur – fitur yang ada pada role super admin: </w:t>
       </w:r>
@@ -1718,7 +1714,15 @@
     </w:p>
     <w:p>
       <w:r>
-        <w:t xml:space="preserve">Admin merupakan role kedua yang ada di aplikasi website PT. Adiputro Wirasejati. Role Admin memiliki beberapa fitur yang penting dalam proses produksi. Role Admin berada satu tingkat dibawah role Super Admin. Berikut merupakan fitur – fitur yang ada pada role admin : </w:t>
+        <w:t xml:space="preserve">Admin merupakan role kedua yang ada di aplikasi website PT. Adiputro Wirasejati. Role Admin memiliki beberapa fitur yang penting dalam proses produksi. Role Admin berada satu tingkat dibawah role Super Admin. Berikut merupakan fitur – fitur yang ada pada role </w:t>
+      </w:r>
+      <w:proofErr w:type="gramStart"/>
+      <w:r>
+        <w:t>admin :</w:t>
+      </w:r>
+      <w:proofErr w:type="gramEnd"/>
+      <w:r>
+        <w:t xml:space="preserve"> </w:t>
       </w:r>
     </w:p>
     <w:p>
@@ -1926,7 +1930,15 @@
       </w:r>
       <w:r>
         <w:lastRenderedPageBreak/>
-        <w:t xml:space="preserve">tentu saja memiliki akses level yang secukupnya. Berikut merupakan fitur – fitur yang ada pada role staff : </w:t>
+        <w:t xml:space="preserve">tentu saja memiliki akses level yang secukupnya. Berikut merupakan fitur – fitur yang ada pada role </w:t>
+      </w:r>
+      <w:proofErr w:type="gramStart"/>
+      <w:r>
+        <w:t>staff :</w:t>
+      </w:r>
+      <w:proofErr w:type="gramEnd"/>
+      <w:r>
+        <w:t xml:space="preserve"> </w:t>
       </w:r>
     </w:p>
     <w:p>
@@ -2011,7 +2023,15 @@
         <w:t>Fitur terakhir dari user Staff adalah melihat history input kode Surat Perintah Kerja. Fitur ini akan memberikan daftar histori dari seluruh user admin yang telah melakukan input kode Surat Perintah Kerja. Fitur ini menjadi penting bagi karena Admin perlu melakukan pengawasan terhadap seluruh admin dalam melakukan input kode Surat Perintah Kerja.</w:t>
       </w:r>
       <w:r>
-        <w:t xml:space="preserve"> Di role staff , sama halnya dengan role admin, history yang salah input tidak dapat dihapus.</w:t>
+        <w:t xml:space="preserve"> Di role </w:t>
+      </w:r>
+      <w:proofErr w:type="gramStart"/>
+      <w:r>
+        <w:t>staff ,</w:t>
+      </w:r>
+      <w:proofErr w:type="gramEnd"/>
+      <w:r>
+        <w:t xml:space="preserve"> sama halnya dengan role admin, history yang salah input tidak dapat dihapus.</w:t>
       </w:r>
     </w:p>
     <w:p>
@@ -2148,8 +2168,16 @@
     <w:p>
       <w:pPr>
         <w:pStyle w:val="BulletSubabAlphabet"/>
-      </w:pPr>
-      <w:r>
+        <w:rPr>
+          <w:b/>
+          <w:bCs w:val="0"/>
+        </w:rPr>
+      </w:pPr>
+      <w:r>
+        <w:rPr>
+          <w:b/>
+          <w:bCs w:val="0"/>
+        </w:rPr>
         <w:t>SPK Bus</w:t>
       </w:r>
     </w:p>
@@ -2158,7 +2186,304 @@
         <w:pStyle w:val="BulletParagraphwithoutindent"/>
       </w:pPr>
       <w:r>
-        <w:t>SPK Bus adalah tipe SPK yang sekiranya modelnya dikatakan bus. Spesifikasinya sendiri bisa dilihat dari jumlah kursinya kadang bisa 60-80 kursi. Panjang mobilnya sendiri 12 meter atau lebih. Departemen pada divisi yang memegang akses SPK bus adalah dibawah ini.</w:t>
+        <w:t xml:space="preserve">SPK Bus adalah tipe SPK yang sekiranya modelnya dikatakan bus. Spesifikasinya sendiri bisa dilihat dari jumlah kursinya kadang bisa 60-80 kursi. Panjang mobilnya sendiri </w:t>
+      </w:r>
+      <w:proofErr w:type="gramStart"/>
+      <w:r>
+        <w:t>12 meter</w:t>
+      </w:r>
+      <w:proofErr w:type="gramEnd"/>
+      <w:r>
+        <w:t xml:space="preserve"> atau lebih. Departemen pada divisi yang memegang akses SPK bus adalah dibawah ini.</w:t>
+      </w:r>
+    </w:p>
+    <w:p>
+      <w:pPr>
+        <w:pStyle w:val="BulletStyleLevel2"/>
+      </w:pPr>
+      <w:r>
+        <w:t>Departemen Rangka Bus</w:t>
+      </w:r>
+    </w:p>
+    <w:p>
+      <w:pPr>
+        <w:pStyle w:val="BulletStyleLevel2"/>
+      </w:pPr>
+      <w:r>
+        <w:rPr>
+          <w:lang w:eastAsia="ja-JP"/>
+        </w:rPr>
+        <w:t>Departemen Paneling</w:t>
+      </w:r>
+    </w:p>
+    <w:p>
+      <w:pPr>
+        <w:pStyle w:val="BulletStyleLevel2"/>
+      </w:pPr>
+      <w:r>
+        <w:rPr>
+          <w:lang w:eastAsia="ja-JP"/>
+        </w:rPr>
+        <w:t>Departemen Putty Bus</w:t>
+      </w:r>
+    </w:p>
+    <w:p>
+      <w:pPr>
+        <w:pStyle w:val="BulletStyleLevel2"/>
+      </w:pPr>
+      <w:r>
+        <w:rPr>
+          <w:lang w:eastAsia="ja-JP"/>
+        </w:rPr>
+        <w:t>Departemen Painting Bus</w:t>
+      </w:r>
+    </w:p>
+    <w:p>
+      <w:pPr>
+        <w:pStyle w:val="BulletStyleLevel2"/>
+      </w:pPr>
+      <w:r>
+        <w:rPr>
+          <w:lang w:eastAsia="ja-JP"/>
+        </w:rPr>
+        <w:t>Departemen Trimming Bus</w:t>
+      </w:r>
+    </w:p>
+    <w:p>
+      <w:pPr>
+        <w:pStyle w:val="BulletStyleLevel2"/>
+      </w:pPr>
+      <w:r>
+        <w:rPr>
+          <w:lang w:eastAsia="ja-JP"/>
+        </w:rPr>
+        <w:t>Departemen Finishing Bus</w:t>
+      </w:r>
+    </w:p>
+    <w:p>
+      <w:pPr>
+        <w:pStyle w:val="BulletStyleLevel2"/>
+      </w:pPr>
+      <w:r>
+        <w:rPr>
+          <w:lang w:eastAsia="ja-JP"/>
+        </w:rPr>
+        <w:t>Departemen Sub Assy Bus</w:t>
+      </w:r>
+    </w:p>
+    <w:p>
+      <w:pPr>
+        <w:pStyle w:val="BulletStyleLevel2"/>
+      </w:pPr>
+      <w:r>
+        <w:rPr>
+          <w:lang w:eastAsia="ja-JP"/>
+        </w:rPr>
+        <w:t>Departemen Other</w:t>
+      </w:r>
+    </w:p>
+    <w:p>
+      <w:pPr>
+        <w:pStyle w:val="BulletSubabAlphabet"/>
+      </w:pPr>
+      <w:r>
+        <w:t>SPK Mini Bus</w:t>
+      </w:r>
+    </w:p>
+    <w:p>
+      <w:pPr>
+        <w:pStyle w:val="BulletParagraphwithoutindent"/>
+      </w:pPr>
+      <w:r>
+        <w:t xml:space="preserve">SPK Bus adalah tipe SPK yang sekiranya modelnya dikatakan bus. Spesifikasinya sendiri bisa dilihat dari jumlah kursinya kadang bisa </w:t>
+      </w:r>
+      <w:r>
+        <w:t>25</w:t>
+      </w:r>
+      <w:r>
+        <w:t>-</w:t>
+      </w:r>
+      <w:r>
+        <w:t>35</w:t>
+      </w:r>
+      <w:r>
+        <w:t xml:space="preserve"> kursi. Panjang mobilnya sendiri </w:t>
+      </w:r>
+      <w:proofErr w:type="gramStart"/>
+      <w:r>
+        <w:t>7</w:t>
+      </w:r>
+      <w:r>
+        <w:t xml:space="preserve"> meter</w:t>
+      </w:r>
+      <w:proofErr w:type="gramEnd"/>
+      <w:r>
+        <w:t xml:space="preserve"> </w:t>
+      </w:r>
+      <w:r>
+        <w:t>sampai 8,5 meter</w:t>
+      </w:r>
+      <w:r>
+        <w:t>.</w:t>
+      </w:r>
+      <w:r>
+        <w:t xml:space="preserve"> Departemen pada divisi yang memegang akses SPK mini bus adalah dibawah ini.</w:t>
+      </w:r>
+    </w:p>
+    <w:p>
+      <w:pPr>
+        <w:pStyle w:val="BulletStyleLevel2"/>
+      </w:pPr>
+      <w:r>
+        <w:t>Departemen Body Welding</w:t>
+      </w:r>
+    </w:p>
+    <w:p>
+      <w:pPr>
+        <w:pStyle w:val="BulletStyleLevel2"/>
+      </w:pPr>
+      <w:r>
+        <w:rPr>
+          <w:lang w:eastAsia="ja-JP"/>
+        </w:rPr>
+        <w:t>Departemen Putty Minibus</w:t>
+      </w:r>
+    </w:p>
+    <w:p>
+      <w:pPr>
+        <w:pStyle w:val="BulletStyleLevel2"/>
+      </w:pPr>
+      <w:r>
+        <w:rPr>
+          <w:lang w:eastAsia="ja-JP"/>
+        </w:rPr>
+        <w:t>Departemen Painting Minibus</w:t>
+      </w:r>
+    </w:p>
+    <w:p>
+      <w:pPr>
+        <w:pStyle w:val="BulletStyleLevel2"/>
+      </w:pPr>
+      <w:r>
+        <w:rPr>
+          <w:lang w:eastAsia="ja-JP"/>
+        </w:rPr>
+        <w:t>Departemen Trimming Minibus</w:t>
+      </w:r>
+    </w:p>
+    <w:p>
+      <w:pPr>
+        <w:pStyle w:val="BulletStyleLevel2"/>
+      </w:pPr>
+      <w:r>
+        <w:rPr>
+          <w:lang w:eastAsia="ja-JP"/>
+        </w:rPr>
+        <w:t>Departemen Finishing Minibus</w:t>
+      </w:r>
+    </w:p>
+    <w:p>
+      <w:pPr>
+        <w:pStyle w:val="BulletStyleLevel2"/>
+      </w:pPr>
+      <w:r>
+        <w:rPr>
+          <w:lang w:eastAsia="ja-JP"/>
+        </w:rPr>
+        <w:lastRenderedPageBreak/>
+        <w:t>Departemen Sub Assy Minibus</w:t>
+      </w:r>
+    </w:p>
+    <w:p>
+      <w:pPr>
+        <w:pStyle w:val="STTSJudulSubBab"/>
+        <w:numPr>
+          <w:ilvl w:val="2"/>
+          <w:numId w:val="11"/>
+        </w:numPr>
+        <w:rPr>
+          <w:szCs w:val="24"/>
+        </w:rPr>
+      </w:pPr>
+      <w:r>
+        <w:t>Keunggulan Sistem Baru</w:t>
+      </w:r>
+    </w:p>
+    <w:p>
+      <w:pPr>
+        <w:ind w:firstLine="709"/>
+        <w:rPr>
+          <w:rFonts w:cs="Times New Roman"/>
+          <w:szCs w:val="24"/>
+        </w:rPr>
+      </w:pPr>
+      <w:r>
+        <w:rPr>
+          <w:rFonts w:cs="Times New Roman"/>
+          <w:szCs w:val="24"/>
+        </w:rPr>
+        <w:t xml:space="preserve">Pembuatan sebuah sistem yang baru dipastikan untuk memberikan nilai tambah yang lebih baik dibandingkan pada sistem yang lama. Sesuai </w:t>
+      </w:r>
+      <w:proofErr w:type="gramStart"/>
+      <w:r>
+        <w:rPr>
+          <w:rFonts w:cs="Times New Roman"/>
+          <w:szCs w:val="24"/>
+        </w:rPr>
+        <w:t>dengan  permasalahan</w:t>
+      </w:r>
+      <w:proofErr w:type="gramEnd"/>
+      <w:r>
+        <w:rPr>
+          <w:rFonts w:cs="Times New Roman"/>
+          <w:szCs w:val="24"/>
+        </w:rPr>
+        <w:t xml:space="preserve"> yang telah dijabarkan diatas, pembangunan </w:t>
+      </w:r>
+      <w:r>
+        <w:rPr>
+          <w:rFonts w:cs="Times New Roman"/>
+          <w:szCs w:val="24"/>
+        </w:rPr>
+        <w:t>aplikasi web ini akan memfokuskan pada divisi perakitan</w:t>
+      </w:r>
+      <w:r>
+        <w:rPr>
+          <w:rFonts w:cs="Times New Roman"/>
+          <w:szCs w:val="24"/>
+        </w:rPr>
+        <w:t>.</w:t>
+      </w:r>
+      <w:r>
+        <w:rPr>
+          <w:rFonts w:cs="Times New Roman"/>
+          <w:szCs w:val="24"/>
+        </w:rPr>
+        <w:t xml:space="preserve"> Pastinya banyak manfaat yang akan didapatkan setelah menerapkan sistem yang baru. Beberapa keunggulan yang ditawarkan antara lain:</w:t>
+      </w:r>
+    </w:p>
+    <w:p>
+      <w:pPr>
+        <w:pStyle w:val="Bulletstyle"/>
+      </w:pPr>
+      <w:r>
+        <w:t>Mampu menyajikan data SPK secara real time</w:t>
+      </w:r>
+    </w:p>
+    <w:p>
+      <w:pPr>
+        <w:pStyle w:val="BulletParagraphwithoutindent"/>
+      </w:pPr>
+      <w:r>
+        <w:t>Dengan penerapan sistem yang baru, data SPK dapat dengan mudah diupdate. Ada beberapa pola bantuan yang ditawarkan yaitu dengan menekan tombol untuk melakukan proses update data atau menunggu data melakukan proses update berdasarkan jadwal jam yang telah ditentukan. Di sistem lama terkadang pihak staff yang melakukan proses input harus melakukan proses konfirmasi pada atasannya untuk mengecek SPK yang baru. Dengan adanya sistem yang baru hal tersebut dapat dieliminasi.</w:t>
+      </w:r>
+    </w:p>
+    <w:p>
+      <w:pPr>
+        <w:pStyle w:val="Bulletstyle"/>
+      </w:pPr>
+      <w:r>
+        <w:t>Proses penyediaan komponen – komponen di divisi perakitan tepat waktu</w:t>
       </w:r>
     </w:p>
     <w:p>
@@ -2166,12 +2491,23 @@
         <w:pStyle w:val="Bulletstyle"/>
         <w:numPr>
           <w:ilvl w:val="0"/>
-          <w:numId w:val="22"/>
+          <w:numId w:val="0"/>
         </w:numPr>
-        <w:ind w:left="851" w:hanging="425"/>
-      </w:pPr>
-      <w:r>
-        <w:t>Departemen Rangka Bus</w:t>
+        <w:ind w:left="425"/>
+      </w:pPr>
+      <w:r>
+        <w:t xml:space="preserve">Memberikan efisiensi dalam proses pemesanan komponen – komponen di gudang berdasarkan jumlah dan nama kit. Diharapkan proses perakitan dapat segera dikerjakan saat mobil tiba pada departemen yang bersangkutan. Karena seringkali di sistem yang lama, perakitan tidak dapat segera dilakukan karena keterlambatan kedatangan komponen di departemen yang bersangkutan. </w:t>
+      </w:r>
+      <w:r>
+        <w:t>Sudah terlihat jelas bahwa waktu penyediaan komponen menjadi hal yang sangat penting dan perlu diperhatikan.</w:t>
+      </w:r>
+    </w:p>
+    <w:p>
+      <w:pPr>
+        <w:pStyle w:val="Bulletstyle"/>
+      </w:pPr>
+      <w:r>
+        <w:t>Standarisasi sistem yang berjalan</w:t>
       </w:r>
     </w:p>
     <w:p>
@@ -2179,15 +2515,24 @@
         <w:pStyle w:val="Bulletstyle"/>
         <w:numPr>
           <w:ilvl w:val="0"/>
-          <w:numId w:val="22"/>
+          <w:numId w:val="0"/>
         </w:numPr>
-        <w:ind w:left="425" w:hanging="425"/>
-      </w:pPr>
-      <w:r>
-        <w:rPr>
-          <w:lang w:eastAsia="ja-JP"/>
-        </w:rPr>
-        <w:t>Departemen Paneling</w:t>
+        <w:ind w:left="425"/>
+      </w:pPr>
+      <w:r>
+        <w:t xml:space="preserve">Proses kerapian dalam sebuah sistem menjadi salah satu hal yang penting untuk diperhatikan. Di beberapa perusahaan besar dan sudah terorganisir Standar Operasional Prosedur (SOP) itu ada. Data menjadi terpusat dan tidak ada perbedaan struktur data yang dapat menyebabkan kesalahan tafsir antar departemen dan divisi. Selain itu standarisasi juga memberikan kemudahan </w:t>
+      </w:r>
+      <w:r>
+        <w:lastRenderedPageBreak/>
+        <w:t>bagi semua usernya dan meminimalisir terjadinya sebuah kesalahan saat proses input data ke sistem.</w:t>
+      </w:r>
+    </w:p>
+    <w:p>
+      <w:pPr>
+        <w:pStyle w:val="Bulletstyle"/>
+      </w:pPr>
+      <w:r>
+        <w:t>Mengurangi kesalahan saat mengidentifikasi kebutuhan komponen</w:t>
       </w:r>
     </w:p>
     <w:p>
@@ -2195,151 +2540,128 @@
         <w:pStyle w:val="Bulletstyle"/>
         <w:numPr>
           <w:ilvl w:val="0"/>
-          <w:numId w:val="22"/>
+          <w:numId w:val="0"/>
         </w:numPr>
-        <w:ind w:left="425" w:hanging="425"/>
-      </w:pPr>
-      <w:r>
-        <w:rPr>
-          <w:lang w:eastAsia="ja-JP"/>
-        </w:rPr>
-        <w:t>Departemen Putty Bus</w:t>
-      </w:r>
-    </w:p>
-    <w:p>
-      <w:pPr>
-        <w:pStyle w:val="Bulletstyle"/>
+        <w:ind w:left="425"/>
+      </w:pPr>
+      <w:r>
+        <w:t xml:space="preserve">Dengan adanya sistem yang memiliki database master yang terpusat, kesalahan mengidentifikasi yang dulunya dilakukan secara manual dapat dikurangi. </w:t>
+      </w:r>
+      <w:r>
+        <w:t xml:space="preserve">Waktu </w:t>
+      </w:r>
+      <w:r>
+        <w:t xml:space="preserve">Proses mengidentifikasi kebutuhan menjadi lebih cepat dan mengurangi proses penggunaan daya ingat manusia lagi. Ingatlah bahwa manusia tidak luput dari kesalahan, bisa </w:t>
+      </w:r>
+      <w:r>
+        <w:t>dikarenakan salah ingat, atau salah tafsir nama komponen dikarenakan bahasa antara orang gudang dengan orang lapangan perakitan berbeda. Semakin cepat divisi perakitan mengidentifikasi komponen yang diperlukan maka proses pemesanan komponen di gudang juga akan semakin cepat.</w:t>
+      </w:r>
+    </w:p>
+    <w:p>
+      <w:pPr>
+        <w:ind w:firstLine="0"/>
+        <w:rPr>
+          <w:rFonts w:cs="Times New Roman"/>
+          <w:szCs w:val="24"/>
+        </w:rPr>
+      </w:pPr>
+    </w:p>
+    <w:p>
+      <w:pPr>
+        <w:pStyle w:val="STTSJudulSubBab"/>
+        <w:numPr>
+          <w:ilvl w:val="2"/>
+          <w:numId w:val="11"/>
+        </w:numPr>
+        <w:rPr>
+          <w:szCs w:val="24"/>
+        </w:rPr>
+      </w:pPr>
+      <w:r>
+        <w:t>Kebutuhan Perangkat</w:t>
+      </w:r>
+    </w:p>
+    <w:p>
+      <w:r>
+        <w:t>Kebutuhan</w:t>
+      </w:r>
+      <w:r>
+        <w:t xml:space="preserve"> perangkat</w:t>
+      </w:r>
+      <w:r>
+        <w:t xml:space="preserve"> menjadi salah satu hal yang diperlukan</w:t>
+      </w:r>
+      <w:r>
+        <w:t xml:space="preserve"> di dalam pembangunan sebuah sistem. Setiap framework sudah memberikan spesifikasinya sendiri namun, agar sistem yang dibangun berjalan dengan optimal tentunya memerlukan dukungan dari perangkat yang dibangun. Karena sistem yang dibangun adalah website berbasis dekstop diperlukan beberapa kriteria yang harus dipenuhi. berikut adalah spesifikasi yang diperlukan. </w:t>
+      </w:r>
+    </w:p>
+    <w:p/>
+    <w:p>
+      <w:pPr>
+        <w:pStyle w:val="bulletalphabetBig"/>
         <w:numPr>
           <w:ilvl w:val="0"/>
-          <w:numId w:val="22"/>
+          <w:numId w:val="17"/>
         </w:numPr>
-        <w:ind w:left="425" w:hanging="425"/>
-      </w:pPr>
-      <w:r>
-        <w:rPr>
-          <w:lang w:eastAsia="ja-JP"/>
-        </w:rPr>
-        <w:t>Departemen Painting Bus</w:t>
-      </w:r>
-    </w:p>
-    <w:p>
-      <w:pPr>
-        <w:pStyle w:val="Bulletstyle"/>
-        <w:numPr>
-          <w:ilvl w:val="0"/>
-          <w:numId w:val="22"/>
-        </w:numPr>
-        <w:ind w:left="425" w:hanging="425"/>
-      </w:pPr>
-      <w:r>
-        <w:rPr>
-          <w:lang w:eastAsia="ja-JP"/>
-        </w:rPr>
-        <w:t>Departemen Trimming Bus</w:t>
-      </w:r>
-    </w:p>
-    <w:p>
-      <w:pPr>
-        <w:pStyle w:val="Bulletstyle"/>
-        <w:numPr>
-          <w:ilvl w:val="0"/>
-          <w:numId w:val="22"/>
-        </w:numPr>
-        <w:ind w:left="425" w:hanging="425"/>
-      </w:pPr>
-      <w:r>
-        <w:rPr>
-          <w:lang w:eastAsia="ja-JP"/>
-        </w:rPr>
-        <w:t>Departemen Finishing Bus</w:t>
-      </w:r>
-    </w:p>
-    <w:p>
-      <w:pPr>
-        <w:pStyle w:val="Bulletstyle"/>
-        <w:numPr>
-          <w:ilvl w:val="0"/>
-          <w:numId w:val="22"/>
-        </w:numPr>
-        <w:ind w:left="425" w:hanging="425"/>
-      </w:pPr>
-      <w:r>
-        <w:rPr>
-          <w:lang w:eastAsia="ja-JP"/>
-        </w:rPr>
-        <w:t>Departemen Sub Assy Bus</w:t>
-      </w:r>
-    </w:p>
-    <w:p>
-      <w:pPr>
-        <w:pStyle w:val="Bulletstyle"/>
-        <w:numPr>
-          <w:ilvl w:val="0"/>
-          <w:numId w:val="22"/>
-        </w:numPr>
-        <w:ind w:left="425" w:hanging="425"/>
-      </w:pPr>
-      <w:r>
-        <w:rPr>
-          <w:lang w:eastAsia="ja-JP"/>
-        </w:rPr>
-        <w:t>Departemen Other</w:t>
-      </w:r>
-    </w:p>
-    <w:p>
-      <w:pPr>
-        <w:pStyle w:val="BulletSubabAlphabet"/>
-      </w:pPr>
-      <w:r>
-        <w:t>SPK Mini Bus</w:t>
-      </w:r>
-    </w:p>
-    <w:p>
-      <w:pPr>
-        <w:pStyle w:val="BulletParagraphwithoutindent"/>
-      </w:pPr>
-      <w:r>
-        <w:t xml:space="preserve">SPK Bus adalah tipe SPK yang sekiranya modelnya dikatakan bus. Spesifikasinya sendiri bisa dilihat dari jumlah kursinya kadang bisa </w:t>
-      </w:r>
-      <w:r>
-        <w:t>25</w:t>
-      </w:r>
-      <w:r>
-        <w:t>-</w:t>
-      </w:r>
-      <w:r>
-        <w:t>35</w:t>
-      </w:r>
-      <w:r>
-        <w:t xml:space="preserve"> kursi. Panjang mobilnya sendiri </w:t>
-      </w:r>
-      <w:r>
-        <w:t>7</w:t>
-      </w:r>
-      <w:r>
-        <w:t xml:space="preserve"> meter </w:t>
-      </w:r>
-      <w:r>
-        <w:t>sampai 8,5 meter</w:t>
+        <w:ind w:hanging="720"/>
+      </w:pPr>
+      <w:r>
+        <w:t xml:space="preserve">Kebutuhan </w:t>
+      </w:r>
+      <w:r>
+        <w:rPr>
+          <w:i/>
+          <w:iCs/>
+        </w:rPr>
+        <w:t>Hardware</w:t>
+      </w:r>
+      <w:r>
+        <w:rPr>
+          <w:i/>
+          <w:iCs/>
+        </w:rPr>
+        <w:t xml:space="preserve"> </w:t>
+      </w:r>
+      <w:r>
+        <w:t>(perangkat Keras)</w:t>
+      </w:r>
+    </w:p>
+    <w:p>
+      <w:r>
+        <w:t xml:space="preserve">Dalam membangun sebuah sistem pastinya diperlukan sebuah </w:t>
+      </w:r>
+      <w:r>
+        <w:t>alat atau komponen. Hardware merupakan teknologi yang dapat dilihat wujudnya. Pada pembangunan sistem berbasis web</w:t>
+      </w:r>
+      <w:r>
+        <w:t xml:space="preserve"> komputer</w:t>
+      </w:r>
+      <w:r>
+        <w:t xml:space="preserve"> menjadi komponen yang paling utama</w:t>
       </w:r>
       <w:r>
         <w:t>.</w:t>
       </w:r>
       <w:r>
-        <w:t xml:space="preserve"> Departemen pada divisi yang memegang akses SPK mini bus adalah dibawah ini.</w:t>
-      </w:r>
-    </w:p>
-    <w:p>
-      <w:pPr>
-        <w:pStyle w:val="Bulletstyle"/>
-        <w:numPr>
-          <w:ilvl w:val="0"/>
-          <w:numId w:val="23"/>
-        </w:numPr>
-        <w:ind w:left="426" w:hanging="425"/>
-      </w:pPr>
-      <w:r>
-        <w:t>Departemen Body Welding</w:t>
+        <w:t xml:space="preserve"> Namun</w:t>
+      </w:r>
+      <w:r>
+        <w:t xml:space="preserve"> untuk menunjang</w:t>
+      </w:r>
+      <w:r>
+        <w:t xml:space="preserve"> </w:t>
+      </w:r>
+      <w:r>
+        <w:t xml:space="preserve">agar sistem yang dibangun dapat berjalan dengan baik </w:t>
+      </w:r>
+      <w:r>
+        <w:t>dibutuhkan spesifikasi yang memadai.</w:t>
+      </w:r>
+      <w:r>
+        <w:t xml:space="preserve"> Disini </w:t>
+      </w:r>
+      <w:r>
+        <w:t>komputer nantinya akan bertindak sebagai server dalam melayani kebutuhan website itu sendiri. Spesifikasi minimal yang diperlukan adalah sebagai berikut:</w:t>
       </w:r>
     </w:p>
     <w:p>
@@ -2352,10 +2674,97 @@
         <w:ind w:left="425" w:hanging="425"/>
       </w:pPr>
       <w:r>
-        <w:rPr>
-          <w:lang w:eastAsia="ja-JP"/>
-        </w:rPr>
-        <w:t>Departemen Putty Minibus</w:t>
+        <w:t xml:space="preserve">CPU (Central Processing Unit) </w:t>
+      </w:r>
+      <w:r>
+        <w:t>sebagai Server Utama</w:t>
+      </w:r>
+    </w:p>
+    <w:p>
+      <w:pPr>
+        <w:pStyle w:val="BulletStyleLevel2"/>
+        <w:numPr>
+          <w:ilvl w:val="0"/>
+          <w:numId w:val="14"/>
+        </w:numPr>
+        <w:ind w:left="850" w:hanging="424"/>
+      </w:pPr>
+      <w:proofErr w:type="gramStart"/>
+      <w:r>
+        <w:t xml:space="preserve">Processor </w:t>
+      </w:r>
+      <w:r>
+        <w:t>:</w:t>
+      </w:r>
+      <w:proofErr w:type="gramEnd"/>
+      <w:r>
+        <w:t xml:space="preserve"> 3.2 GHz.</w:t>
+      </w:r>
+    </w:p>
+    <w:p>
+      <w:pPr>
+        <w:pStyle w:val="BulletStyleLevel2"/>
+        <w:numPr>
+          <w:ilvl w:val="0"/>
+          <w:numId w:val="14"/>
+        </w:numPr>
+        <w:ind w:left="850" w:hanging="424"/>
+      </w:pPr>
+      <w:proofErr w:type="gramStart"/>
+      <w:r>
+        <w:rPr>
+          <w:i/>
+          <w:iCs/>
+        </w:rPr>
+        <w:lastRenderedPageBreak/>
+        <w:t xml:space="preserve">Memory </w:t>
+      </w:r>
+      <w:r>
+        <w:t>:</w:t>
+      </w:r>
+      <w:proofErr w:type="gramEnd"/>
+      <w:r>
+        <w:t xml:space="preserve"> </w:t>
+      </w:r>
+      <w:r>
+        <w:t>32</w:t>
+      </w:r>
+      <w:r>
+        <w:t xml:space="preserve"> GB.</w:t>
+      </w:r>
+    </w:p>
+    <w:p>
+      <w:pPr>
+        <w:pStyle w:val="BulletStyleLevel2"/>
+        <w:numPr>
+          <w:ilvl w:val="0"/>
+          <w:numId w:val="14"/>
+        </w:numPr>
+        <w:ind w:left="850" w:hanging="424"/>
+      </w:pPr>
+      <w:proofErr w:type="gramStart"/>
+      <w:r>
+        <w:rPr>
+          <w:i/>
+          <w:iCs/>
+        </w:rPr>
+        <w:t xml:space="preserve">Harddisk </w:t>
+      </w:r>
+      <w:r>
+        <w:t>:</w:t>
+      </w:r>
+      <w:proofErr w:type="gramEnd"/>
+      <w:r>
+        <w:t xml:space="preserve"> </w:t>
+      </w:r>
+      <w:r>
+        <w:t>2</w:t>
+      </w:r>
+      <w:r>
+        <w:t xml:space="preserve"> TB</w:t>
+      </w:r>
+      <w:r>
+        <w:t>.</w:t>
       </w:r>
     </w:p>
     <w:p>
@@ -2368,416 +2777,6 @@
         <w:ind w:left="425" w:hanging="425"/>
       </w:pPr>
       <w:r>
-        <w:rPr>
-          <w:lang w:eastAsia="ja-JP"/>
-        </w:rPr>
-        <w:t>Departemen Painting Minibus</w:t>
-      </w:r>
-    </w:p>
-    <w:p>
-      <w:pPr>
-        <w:pStyle w:val="Bulletstyle"/>
-        <w:numPr>
-          <w:ilvl w:val="0"/>
-          <w:numId w:val="23"/>
-        </w:numPr>
-        <w:ind w:left="425" w:hanging="425"/>
-      </w:pPr>
-      <w:r>
-        <w:rPr>
-          <w:lang w:eastAsia="ja-JP"/>
-        </w:rPr>
-        <w:t>Departemen Trimming Minibus</w:t>
-      </w:r>
-    </w:p>
-    <w:p>
-      <w:pPr>
-        <w:pStyle w:val="Bulletstyle"/>
-        <w:numPr>
-          <w:ilvl w:val="0"/>
-          <w:numId w:val="23"/>
-        </w:numPr>
-        <w:ind w:left="425" w:hanging="425"/>
-      </w:pPr>
-      <w:r>
-        <w:rPr>
-          <w:lang w:eastAsia="ja-JP"/>
-        </w:rPr>
-        <w:t>Departemen Finishing Minibus</w:t>
-      </w:r>
-    </w:p>
-    <w:p>
-      <w:pPr>
-        <w:pStyle w:val="Bulletstyle"/>
-        <w:numPr>
-          <w:ilvl w:val="0"/>
-          <w:numId w:val="23"/>
-        </w:numPr>
-        <w:ind w:left="425" w:hanging="425"/>
-      </w:pPr>
-      <w:r>
-        <w:rPr>
-          <w:lang w:eastAsia="ja-JP"/>
-        </w:rPr>
-        <w:t>Departemen Sub Assy Minibus</w:t>
-      </w:r>
-    </w:p>
-    <w:p>
-      <w:pPr>
-        <w:pStyle w:val="STTSJudulSubBab"/>
-        <w:numPr>
-          <w:ilvl w:val="2"/>
-          <w:numId w:val="11"/>
-        </w:numPr>
-        <w:rPr>
-          <w:szCs w:val="24"/>
-        </w:rPr>
-      </w:pPr>
-      <w:r>
-        <w:lastRenderedPageBreak/>
-        <w:t>Keunggulan Sistem Baru</w:t>
-      </w:r>
-    </w:p>
-    <w:p>
-      <w:pPr>
-        <w:ind w:firstLine="709"/>
-        <w:rPr>
-          <w:rFonts w:cs="Times New Roman"/>
-          <w:szCs w:val="24"/>
-        </w:rPr>
-      </w:pPr>
-      <w:r>
-        <w:rPr>
-          <w:rFonts w:cs="Times New Roman"/>
-          <w:szCs w:val="24"/>
-        </w:rPr>
-        <w:t xml:space="preserve">Pembuatan sebuah sistem yang baru dipastikan untuk memberikan nilai tambah yang lebih baik dibandingkan pada sistem yang lama. Sesuai dengan  permasalahan yang telah dijabarkan diatas, pembangunan </w:t>
-      </w:r>
-      <w:r>
-        <w:rPr>
-          <w:rFonts w:cs="Times New Roman"/>
-          <w:szCs w:val="24"/>
-        </w:rPr>
-        <w:t>aplikasi web ini akan memfokuskan pada divisi perakitan</w:t>
-      </w:r>
-      <w:r>
-        <w:rPr>
-          <w:rFonts w:cs="Times New Roman"/>
-          <w:szCs w:val="24"/>
-        </w:rPr>
-        <w:t>.</w:t>
-      </w:r>
-      <w:r>
-        <w:rPr>
-          <w:rFonts w:cs="Times New Roman"/>
-          <w:szCs w:val="24"/>
-        </w:rPr>
-        <w:t xml:space="preserve"> Pastinya banyak manfaat yang akan didapatkan setelah menerapkan sistem yang baru. Beberapa keunggulan yang ditawarkan antara lain:</w:t>
-      </w:r>
-    </w:p>
-    <w:p>
-      <w:pPr>
-        <w:pStyle w:val="Bulletstyle"/>
-      </w:pPr>
-      <w:r>
-        <w:t>Mampu menyajikan data SPK secara real time</w:t>
-      </w:r>
-    </w:p>
-    <w:p>
-      <w:pPr>
-        <w:pStyle w:val="BulletParagraphwithoutindent"/>
-      </w:pPr>
-      <w:r>
-        <w:t>Dengan penerapan sistem yang baru, data SPK dapat dengan mudah diupdate. Ada beberapa pola bantuan yang ditawarkan yaitu dengan menekan tombol untuk melakukan proses update data atau menunggu data melakukan proses update berdasarkan jadwal jam yang telah ditentukan. Di sistem lama terkadang pihak staff yang melakukan proses input harus melakukan proses konfirmasi pada atasannya untuk mengecek SPK yang baru. Dengan adanya sistem yang baru hal tersebut dapat dieliminasi.</w:t>
-      </w:r>
-    </w:p>
-    <w:p>
-      <w:pPr>
-        <w:pStyle w:val="Bulletstyle"/>
-      </w:pPr>
-      <w:r>
-        <w:t>Proses penyediaan komponen – komponen di divisi perakitan tepat waktu</w:t>
-      </w:r>
-    </w:p>
-    <w:p>
-      <w:pPr>
-        <w:pStyle w:val="Bulletstyle"/>
-        <w:numPr>
-          <w:ilvl w:val="0"/>
-          <w:numId w:val="0"/>
-        </w:numPr>
-        <w:ind w:left="425"/>
-      </w:pPr>
-      <w:r>
-        <w:t xml:space="preserve">Memberikan efisiensi dalam proses pemesanan komponen – komponen di gudang berdasarkan jumlah dan nama kit. Diharapkan proses perakitan dapat segera dikerjakan saat mobil tiba pada departemen yang bersangkutan. Karena seringkali di sistem yang lama, perakitan tidak dapat segera dilakukan karena keterlambatan kedatangan komponen di departemen yang bersangkutan. </w:t>
-      </w:r>
-      <w:r>
-        <w:t>Sudah terlihat jelas bahwa waktu penyediaan komponen menjadi hal yang sangat penting dan perlu diperhatikan.</w:t>
-      </w:r>
-    </w:p>
-    <w:p>
-      <w:pPr>
-        <w:pStyle w:val="Bulletstyle"/>
-      </w:pPr>
-      <w:r>
-        <w:t>Standarisasi sistem yang berjalan</w:t>
-      </w:r>
-    </w:p>
-    <w:p>
-      <w:pPr>
-        <w:pStyle w:val="Bulletstyle"/>
-        <w:numPr>
-          <w:ilvl w:val="0"/>
-          <w:numId w:val="0"/>
-        </w:numPr>
-        <w:ind w:left="425"/>
-      </w:pPr>
-      <w:r>
-        <w:t xml:space="preserve">Proses kerapian dalam sebuah sistem menjadi salah satu hal yang penting untuk diperhatikan. Di beberapa perusahaan besar dan sudah terorganisir </w:t>
-      </w:r>
-      <w:r>
-        <w:t>Standar Operasional Prosedur</w:t>
-      </w:r>
-      <w:r>
-        <w:t xml:space="preserve"> (SOP) itu ada. Data menjadi terpusat dan tidak ada perbedaan struktur data yang dapat menyebabkan kesalahan tafsir antar departemen dan divisi. Selain itu standarisasi juga memberikan kemudahan bagi semua usernya dan meminimalisir terjadinya sebuah kesalahan saat proses input data ke sistem.</w:t>
-      </w:r>
-    </w:p>
-    <w:p>
-      <w:pPr>
-        <w:pStyle w:val="Bulletstyle"/>
-      </w:pPr>
-      <w:r>
-        <w:lastRenderedPageBreak/>
-        <w:t>Mengurangi kesalahan saat mengidentifikasi kebutuhan komponen</w:t>
-      </w:r>
-    </w:p>
-    <w:p>
-      <w:pPr>
-        <w:pStyle w:val="Bulletstyle"/>
-        <w:numPr>
-          <w:ilvl w:val="0"/>
-          <w:numId w:val="0"/>
-        </w:numPr>
-        <w:ind w:left="425"/>
-      </w:pPr>
-      <w:r>
-        <w:t xml:space="preserve">Dengan adanya sistem yang memiliki database master yang terpusat, kesalahan mengidentifikasi yang dulunya dilakukan secara manual dapat dikurangi. </w:t>
-      </w:r>
-      <w:r>
-        <w:t xml:space="preserve">Waktu </w:t>
-      </w:r>
-      <w:r>
-        <w:t xml:space="preserve">Proses mengidentifikasi kebutuhan menjadi lebih cepat dan mengurangi proses penggunaan daya ingat manusia lagi. Ingatlah bahwa manusia tidak luput dari kesalahan, bisa </w:t>
-      </w:r>
-      <w:r>
-        <w:t>dikarenakan salah ingat, atau salah tafsir nama komponen dikarenakan bahasa antara orang gudang dengan orang lapangan perakitan berbeda. Semakin cepat divisi perakitan mengidentifikasi komponen yang diperlukan maka proses pemesanan komponen di gudang juga akan semakin cepat.</w:t>
-      </w:r>
-    </w:p>
-    <w:p>
-      <w:pPr>
-        <w:ind w:firstLine="0"/>
-        <w:rPr>
-          <w:rFonts w:cs="Times New Roman"/>
-          <w:szCs w:val="24"/>
-        </w:rPr>
-      </w:pPr>
-    </w:p>
-    <w:p>
-      <w:pPr>
-        <w:pStyle w:val="STTSJudulSubBab"/>
-        <w:numPr>
-          <w:ilvl w:val="2"/>
-          <w:numId w:val="11"/>
-        </w:numPr>
-        <w:rPr>
-          <w:szCs w:val="24"/>
-        </w:rPr>
-      </w:pPr>
-      <w:r>
-        <w:t>Kebutuhan Perangkat</w:t>
-      </w:r>
-    </w:p>
-    <w:p>
-      <w:r>
-        <w:t>Kebutuhan</w:t>
-      </w:r>
-      <w:r>
-        <w:t xml:space="preserve"> perangkat</w:t>
-      </w:r>
-      <w:r>
-        <w:t xml:space="preserve"> menjadi salah satu hal yang diperlukan</w:t>
-      </w:r>
-      <w:r>
-        <w:t xml:space="preserve"> di dalam pembangunan sebuah sistem. Setiap framework sudah memberikan spesifikasinya sendiri namun, agar sistem yang dibangun berjalan dengan optimal tentunya memerlukan dukungan dari perangkat yang dibangun. Karena sistem yang dibangun adalah website berbasis dekstop diperlukan beberapa kriteria yang harus dipenuhi. berikut adalah spesifikasi yang diperlukan. </w:t>
-      </w:r>
-    </w:p>
-    <w:p/>
-    <w:p>
-      <w:pPr>
-        <w:pStyle w:val="bulletalphabetBig"/>
-        <w:numPr>
-          <w:ilvl w:val="0"/>
-          <w:numId w:val="17"/>
-        </w:numPr>
-        <w:ind w:hanging="720"/>
-      </w:pPr>
-      <w:r>
-        <w:t xml:space="preserve">Kebutuhan </w:t>
-      </w:r>
-      <w:r>
-        <w:rPr>
-          <w:i/>
-          <w:iCs/>
-        </w:rPr>
-        <w:t>Hardware</w:t>
-      </w:r>
-      <w:r>
-        <w:rPr>
-          <w:i/>
-          <w:iCs/>
-        </w:rPr>
-        <w:t xml:space="preserve"> </w:t>
-      </w:r>
-      <w:r>
-        <w:t>(perangkat Keras)</w:t>
-      </w:r>
-    </w:p>
-    <w:p>
-      <w:r>
-        <w:t xml:space="preserve">Dalam membangun sebuah sistem pastinya diperlukan sebuah </w:t>
-      </w:r>
-      <w:r>
-        <w:t>alat atau komponen. Hardware merupakan teknologi yang dapat dilihat wujudnya. Pada pembangunan sistem berbasis web</w:t>
-      </w:r>
-      <w:r>
-        <w:t xml:space="preserve"> komputer</w:t>
-      </w:r>
-      <w:r>
-        <w:t xml:space="preserve"> menjadi komponen yang paling utama</w:t>
-      </w:r>
-      <w:r>
-        <w:t>.</w:t>
-      </w:r>
-      <w:r>
-        <w:t xml:space="preserve"> Namun</w:t>
-      </w:r>
-      <w:r>
-        <w:t xml:space="preserve"> untuk menunjang</w:t>
-      </w:r>
-      <w:r>
-        <w:t xml:space="preserve"> </w:t>
-      </w:r>
-      <w:r>
-        <w:t xml:space="preserve">agar sistem yang dibangun dapat berjalan dengan baik </w:t>
-      </w:r>
-      <w:r>
-        <w:t>dibutuhkan spesifikasi yang memadai.</w:t>
-      </w:r>
-      <w:r>
-        <w:t xml:space="preserve"> Disini </w:t>
-      </w:r>
-      <w:r>
-        <w:t>komputer nantinya akan bertindak sebagai server dalam melayani kebutuhan website itu sendiri. Spesifikasi minimal yang diperlukan adalah sebagai berikut:</w:t>
-      </w:r>
-    </w:p>
-    <w:p>
-      <w:pPr>
-        <w:pStyle w:val="Bulletstyle"/>
-        <w:numPr>
-          <w:ilvl w:val="0"/>
-          <w:numId w:val="23"/>
-        </w:numPr>
-        <w:ind w:left="425" w:hanging="425"/>
-      </w:pPr>
-      <w:r>
-        <w:t xml:space="preserve">CPU (Central Processing Unit) </w:t>
-      </w:r>
-      <w:r>
-        <w:t>sebagai Server Utama</w:t>
-      </w:r>
-    </w:p>
-    <w:p>
-      <w:pPr>
-        <w:pStyle w:val="BulletStyleLevel2"/>
-        <w:numPr>
-          <w:ilvl w:val="0"/>
-          <w:numId w:val="14"/>
-        </w:numPr>
-        <w:ind w:left="850" w:hanging="424"/>
-      </w:pPr>
-      <w:r>
-        <w:t xml:space="preserve">Processor </w:t>
-      </w:r>
-      <w:r>
-        <w:t>: 3.2 GHz.</w:t>
-      </w:r>
-    </w:p>
-    <w:p>
-      <w:pPr>
-        <w:pStyle w:val="BulletStyleLevel2"/>
-        <w:numPr>
-          <w:ilvl w:val="0"/>
-          <w:numId w:val="14"/>
-        </w:numPr>
-        <w:ind w:left="850" w:hanging="424"/>
-      </w:pPr>
-      <w:r>
-        <w:rPr>
-          <w:i/>
-          <w:iCs/>
-        </w:rPr>
-        <w:t xml:space="preserve">Memory </w:t>
-      </w:r>
-      <w:r>
-        <w:t xml:space="preserve">: </w:t>
-      </w:r>
-      <w:r>
-        <w:t>32</w:t>
-      </w:r>
-      <w:r>
-        <w:t xml:space="preserve"> GB.</w:t>
-      </w:r>
-    </w:p>
-    <w:p>
-      <w:pPr>
-        <w:pStyle w:val="BulletStyleLevel2"/>
-        <w:numPr>
-          <w:ilvl w:val="0"/>
-          <w:numId w:val="14"/>
-        </w:numPr>
-        <w:ind w:left="850" w:hanging="424"/>
-      </w:pPr>
-      <w:r>
-        <w:rPr>
-          <w:i/>
-          <w:iCs/>
-        </w:rPr>
-        <w:t xml:space="preserve">Harddisk </w:t>
-      </w:r>
-      <w:r>
-        <w:t xml:space="preserve">: </w:t>
-      </w:r>
-      <w:r>
-        <w:t>2</w:t>
-      </w:r>
-      <w:r>
-        <w:t xml:space="preserve"> TB</w:t>
-      </w:r>
-      <w:r>
-        <w:t>.</w:t>
-      </w:r>
-    </w:p>
-    <w:p>
-      <w:pPr>
-        <w:pStyle w:val="Bulletstyle"/>
-        <w:numPr>
-          <w:ilvl w:val="0"/>
-          <w:numId w:val="23"/>
-        </w:numPr>
-        <w:ind w:left="425" w:hanging="425"/>
-      </w:pPr>
-      <w:r>
-        <w:lastRenderedPageBreak/>
         <w:t xml:space="preserve">CPU </w:t>
       </w:r>
       <w:r>
@@ -2802,17 +2801,16 @@
         </w:numPr>
         <w:ind w:left="850" w:hanging="425"/>
       </w:pPr>
+      <w:proofErr w:type="gramStart"/>
       <w:r>
         <w:t xml:space="preserve">Processor </w:t>
       </w:r>
       <w:r>
-        <w:t xml:space="preserve">: </w:t>
-      </w:r>
-      <w:r>
-        <w:t>2.4</w:t>
-      </w:r>
-      <w:r>
-        <w:t xml:space="preserve"> GHz.</w:t>
+        <w:t>:</w:t>
+      </w:r>
+      <w:proofErr w:type="gramEnd"/>
+      <w:r>
+        <w:t xml:space="preserve"> 2.4 GHz.</w:t>
       </w:r>
     </w:p>
     <w:p>
@@ -2824,6 +2822,7 @@
         </w:numPr>
         <w:ind w:left="850" w:hanging="424"/>
       </w:pPr>
+      <w:proofErr w:type="gramStart"/>
       <w:r>
         <w:rPr>
           <w:i/>
@@ -2832,7 +2831,11 @@
         <w:t xml:space="preserve">Memory </w:t>
       </w:r>
       <w:r>
-        <w:t xml:space="preserve">: </w:t>
+        <w:t>:</w:t>
+      </w:r>
+      <w:proofErr w:type="gramEnd"/>
+      <w:r>
+        <w:t xml:space="preserve"> </w:t>
       </w:r>
       <w:r>
         <w:t>8</w:t>
@@ -2850,6 +2853,7 @@
         </w:numPr>
         <w:ind w:left="850" w:hanging="424"/>
       </w:pPr>
+      <w:proofErr w:type="gramStart"/>
       <w:r>
         <w:rPr>
           <w:i/>
@@ -2858,16 +2862,14 @@
         <w:t xml:space="preserve">Harddisk </w:t>
       </w:r>
       <w:r>
-        <w:t xml:space="preserve">: </w:t>
-      </w:r>
-      <w:r>
-        <w:t>256</w:t>
-      </w:r>
+        <w:t>:</w:t>
+      </w:r>
+      <w:proofErr w:type="gramEnd"/>
       <w:r>
         <w:t xml:space="preserve"> </w:t>
       </w:r>
       <w:r>
-        <w:t>GB</w:t>
+        <w:t>256 GB</w:t>
       </w:r>
       <w:r>
         <w:t>.</w:t>
@@ -3006,7 +3008,21 @@
         <w:rPr>
           <w:color w:val="auto"/>
         </w:rPr>
-        <w:t xml:space="preserve">Sistem Operasi : </w:t>
+        <w:t xml:space="preserve">Sistem </w:t>
+      </w:r>
+      <w:proofErr w:type="gramStart"/>
+      <w:r>
+        <w:rPr>
+          <w:color w:val="auto"/>
+        </w:rPr>
+        <w:t>Operasi :</w:t>
+      </w:r>
+      <w:proofErr w:type="gramEnd"/>
+      <w:r>
+        <w:rPr>
+          <w:color w:val="auto"/>
+        </w:rPr>
+        <w:t xml:space="preserve"> </w:t>
       </w:r>
       <w:r>
         <w:rPr>
@@ -3248,7 +3264,11 @@
         <w:t xml:space="preserve"> </w:t>
       </w:r>
       <w:r>
-        <w:t xml:space="preserve">adalah kumpulan beberapa </w:t>
+        <w:t xml:space="preserve">adalah kumpulan </w:t>
+      </w:r>
+      <w:r>
+        <w:lastRenderedPageBreak/>
+        <w:t xml:space="preserve">beberapa </w:t>
       </w:r>
       <w:r>
         <w:rPr>
@@ -3258,8 +3278,13 @@
         <w:t>code</w:t>
       </w:r>
       <w:r>
-        <w:t xml:space="preserve"> yang dapat memiliki kemiripan fungsi atau bahkan lebih dari satu. Pada pembuatan program disini beberapa library yang digunakan antara lain :</w:t>
-      </w:r>
+        <w:t xml:space="preserve"> yang dapat memiliki kemiripan fungsi atau bahkan lebih dari satu. Pada pembuatan program disini beberapa library yang digunakan antara </w:t>
+      </w:r>
+      <w:proofErr w:type="gramStart"/>
+      <w:r>
+        <w:t>lain :</w:t>
+      </w:r>
+      <w:proofErr w:type="gramEnd"/>
     </w:p>
     <w:p>
       <w:pPr>
@@ -3298,7 +3323,6 @@
         <w:rPr>
           <w:color w:val="auto"/>
         </w:rPr>
-        <w:lastRenderedPageBreak/>
         <w:t>Datatables.net</w:t>
       </w:r>
     </w:p>
@@ -3568,7 +3592,13 @@
       <w:rPr>
         <w:noProof/>
       </w:rPr>
-      <w:t>12</w:t>
+      <w:t>1</w:t>
+    </w:r>
+    <w:r>
+      <w:rPr>
+        <w:noProof/>
+      </w:rPr>
+      <w:t>2</w:t>
     </w:r>
     <w:r>
       <w:fldChar w:fldCharType="end"/>
@@ -6323,6 +6353,7 @@
   <w:style w:type="character" w:default="1" w:styleId="DefaultParagraphFont">
     <w:name w:val="Default Paragraph Font"/>
     <w:uiPriority w:val="1"/>
+    <w:semiHidden/>
     <w:unhideWhenUsed/>
   </w:style>
   <w:style w:type="table" w:default="1" w:styleId="TableNormal">

</xml_diff>

<commit_message>
bab 3 selesai dan dah disatuin di buku_kp
</commit_message>
<xml_diff>
--- a/BUKU/Bab III.docx
+++ b/BUKU/Bab III.docx
@@ -174,26 +174,14 @@
         <w:t>Pada bagian ini akan menjelaskan alur dari sistem yang</w:t>
       </w:r>
       <w:r>
-        <w:t xml:space="preserve"> sedang berjalan di </w:t>
-      </w:r>
-      <w:proofErr w:type="gramStart"/>
-      <w:r>
-        <w:t>PT.</w:t>
+        <w:t xml:space="preserve"> sedang berjalan di PT.</w:t>
       </w:r>
       <w:r>
         <w:rPr>
           <w:rFonts w:cs="Times New Roman"/>
           <w:szCs w:val="24"/>
         </w:rPr>
-        <w:t>Adiputro</w:t>
-      </w:r>
-      <w:proofErr w:type="gramEnd"/>
-      <w:r>
-        <w:rPr>
-          <w:rFonts w:cs="Times New Roman"/>
-          <w:szCs w:val="24"/>
-        </w:rPr>
-        <w:t xml:space="preserve"> Wirasejati</w:t>
+        <w:t>Adiputro Wirasejati</w:t>
       </w:r>
       <w:r>
         <w:t>.</w:t>
@@ -800,15 +788,7 @@
     <w:p/>
     <w:p>
       <w:r>
-        <w:t xml:space="preserve">Pada sistem yang lama, perusahaan masih menggunakan sistem manual, yang mana dalam pengerjaan atau proses pengolahan data sehari hari masih menggunakan sistem manual. Pemilik perusahaan atau yang mengolah data gaji dan absensi akan mencatat satu persatu setiap </w:t>
-      </w:r>
-      <w:proofErr w:type="gramStart"/>
-      <w:r>
-        <w:t>harinya ,</w:t>
-      </w:r>
-      <w:proofErr w:type="gramEnd"/>
-      <w:r>
-        <w:t xml:space="preserve"> hal ini sangat membuang waktu dan rawan dalam salah input data atau </w:t>
+        <w:t xml:space="preserve">Pada sistem yang lama, perusahaan masih menggunakan sistem manual, yang mana dalam pengerjaan atau proses pengolahan data sehari hari masih menggunakan sistem manual. Pemilik perusahaan atau yang mengolah data gaji dan absensi akan mencatat satu persatu setiap harinya , hal ini sangat membuang waktu dan rawan dalam salah input data atau </w:t>
       </w:r>
       <w:r>
         <w:rPr>
@@ -1174,23 +1154,7 @@
         </w:rPr>
       </w:pPr>
       <w:r>
-        <w:t xml:space="preserve">Sebelum diinput ke database master, data yang diinput akan dicek terlebih dahulu. Apakah input data master sudah sesuai </w:t>
-      </w:r>
-      <w:proofErr w:type="gramStart"/>
-      <w:r>
-        <w:t>prosedur ?</w:t>
-      </w:r>
-      <w:proofErr w:type="gramEnd"/>
-      <w:r>
-        <w:t xml:space="preserve">. Jika tidak akan memberikan response gagal ke user. Jika iya maka data akan dicek lagi ke database master yang ada sekarang untuk memastikan apakah data master yang diinput user sudah pernah terdaftar </w:t>
-      </w:r>
-      <w:proofErr w:type="gramStart"/>
-      <w:r>
-        <w:t>sebelumnya?.</w:t>
-      </w:r>
-      <w:proofErr w:type="gramEnd"/>
-      <w:r>
-        <w:t xml:space="preserve"> Jika terdapat kesamaan data maka sistem akan mengirimkan response gagal juga ke user. Namun jika tidak ditemukan kesamaan, maka sistem akan melakukan proses menyimpan ke database master dan sistem akan mengeluarkan response sukses ke user. Hal ini akan berlaku kurang lebih sama dengan cara mengupdate database master yang sudah ada sebelumnya.</w:t>
+        <w:t>Sebelum diinput ke database master, data yang diinput akan dicek terlebih dahulu. Apakah input data master sudah sesuai prosedur ?. Jika tidak akan memberikan response gagal ke user. Jika iya maka data akan dicek lagi ke database master yang ada sekarang untuk memastikan apakah data master yang diinput user sudah pernah terdaftar sebelumnya?. Jika terdapat kesamaan data maka sistem akan mengirimkan response gagal juga ke user. Namun jika tidak ditemukan kesamaan, maka sistem akan melakukan proses menyimpan ke database master dan sistem akan mengeluarkan response sukses ke user. Hal ini akan berlaku kurang lebih sama dengan cara mengupdate database master yang sudah ada sebelumnya.</w:t>
       </w:r>
     </w:p>
     <w:p>
@@ -1714,15 +1678,7 @@
     </w:p>
     <w:p>
       <w:r>
-        <w:t xml:space="preserve">Admin merupakan role kedua yang ada di aplikasi website PT. Adiputro Wirasejati. Role Admin memiliki beberapa fitur yang penting dalam proses produksi. Role Admin berada satu tingkat dibawah role Super Admin. Berikut merupakan fitur – fitur yang ada pada role </w:t>
-      </w:r>
-      <w:proofErr w:type="gramStart"/>
-      <w:r>
-        <w:t>admin :</w:t>
-      </w:r>
-      <w:proofErr w:type="gramEnd"/>
-      <w:r>
-        <w:t xml:space="preserve"> </w:t>
+        <w:t xml:space="preserve">Admin merupakan role kedua yang ada di aplikasi website PT. Adiputro Wirasejati. Role Admin memiliki beberapa fitur yang penting dalam proses produksi. Role Admin berada satu tingkat dibawah role Super Admin. Berikut merupakan fitur – fitur yang ada pada role admin : </w:t>
       </w:r>
     </w:p>
     <w:p>
@@ -1930,15 +1886,7 @@
       </w:r>
       <w:r>
         <w:lastRenderedPageBreak/>
-        <w:t xml:space="preserve">tentu saja memiliki akses level yang secukupnya. Berikut merupakan fitur – fitur yang ada pada role </w:t>
-      </w:r>
-      <w:proofErr w:type="gramStart"/>
-      <w:r>
-        <w:t>staff :</w:t>
-      </w:r>
-      <w:proofErr w:type="gramEnd"/>
-      <w:r>
-        <w:t xml:space="preserve"> </w:t>
+        <w:t xml:space="preserve">tentu saja memiliki akses level yang secukupnya. Berikut merupakan fitur – fitur yang ada pada role staff : </w:t>
       </w:r>
     </w:p>
     <w:p>
@@ -2023,15 +1971,7 @@
         <w:t>Fitur terakhir dari user Staff adalah melihat history input kode Surat Perintah Kerja. Fitur ini akan memberikan daftar histori dari seluruh user admin yang telah melakukan input kode Surat Perintah Kerja. Fitur ini menjadi penting bagi karena Admin perlu melakukan pengawasan terhadap seluruh admin dalam melakukan input kode Surat Perintah Kerja.</w:t>
       </w:r>
       <w:r>
-        <w:t xml:space="preserve"> Di role </w:t>
-      </w:r>
-      <w:proofErr w:type="gramStart"/>
-      <w:r>
-        <w:t>staff ,</w:t>
-      </w:r>
-      <w:proofErr w:type="gramEnd"/>
-      <w:r>
-        <w:t xml:space="preserve"> sama halnya dengan role admin, history yang salah input tidak dapat dihapus.</w:t>
+        <w:t xml:space="preserve"> Di role staff , sama halnya dengan role admin, history yang salah input tidak dapat dihapus.</w:t>
       </w:r>
     </w:p>
     <w:p>
@@ -2186,15 +2126,7 @@
         <w:pStyle w:val="BulletParagraphwithoutindent"/>
       </w:pPr>
       <w:r>
-        <w:t xml:space="preserve">SPK Bus adalah tipe SPK yang sekiranya modelnya dikatakan bus. Spesifikasinya sendiri bisa dilihat dari jumlah kursinya kadang bisa 60-80 kursi. Panjang mobilnya sendiri </w:t>
-      </w:r>
-      <w:proofErr w:type="gramStart"/>
-      <w:r>
-        <w:t>12 meter</w:t>
-      </w:r>
-      <w:proofErr w:type="gramEnd"/>
-      <w:r>
-        <w:t xml:space="preserve"> atau lebih. Departemen pada divisi yang memegang akses SPK bus adalah dibawah ini.</w:t>
+        <w:t>SPK Bus adalah tipe SPK yang sekiranya modelnya dikatakan bus. Spesifikasinya sendiri bisa dilihat dari jumlah kursinya kadang bisa 60-80 kursi. Panjang mobilnya sendiri 12 meter atau lebih. Departemen pada divisi yang memegang akses SPK bus adalah dibawah ini.</w:t>
       </w:r>
     </w:p>
     <w:p>
@@ -2309,16 +2241,11 @@
       <w:r>
         <w:t xml:space="preserve"> kursi. Panjang mobilnya sendiri </w:t>
       </w:r>
-      <w:proofErr w:type="gramStart"/>
       <w:r>
         <w:t>7</w:t>
       </w:r>
       <w:r>
-        <w:t xml:space="preserve"> meter</w:t>
-      </w:r>
-      <w:proofErr w:type="gramEnd"/>
-      <w:r>
-        <w:t xml:space="preserve"> </w:t>
+        <w:t xml:space="preserve"> meter </w:t>
       </w:r>
       <w:r>
         <w:t>sampai 8,5 meter</w:t>
@@ -2343,6 +2270,14 @@
         <w:pStyle w:val="BulletStyleLevel2"/>
       </w:pPr>
       <w:r>
+        <w:t>Departemen Rangka Minibus</w:t>
+      </w:r>
+    </w:p>
+    <w:p>
+      <w:pPr>
+        <w:pStyle w:val="BulletStyleLevel2"/>
+      </w:pPr>
+      <w:r>
         <w:rPr>
           <w:lang w:eastAsia="ja-JP"/>
         </w:rPr>
@@ -2379,6 +2314,7 @@
         <w:rPr>
           <w:lang w:eastAsia="ja-JP"/>
         </w:rPr>
+        <w:lastRenderedPageBreak/>
         <w:t>Departemen Finishing Minibus</w:t>
       </w:r>
     </w:p>
@@ -2390,7 +2326,6 @@
         <w:rPr>
           <w:lang w:eastAsia="ja-JP"/>
         </w:rPr>
-        <w:lastRenderedPageBreak/>
         <w:t>Departemen Sub Assy Minibus</w:t>
       </w:r>
     </w:p>
@@ -2422,23 +2357,7 @@
           <w:rFonts w:cs="Times New Roman"/>
           <w:szCs w:val="24"/>
         </w:rPr>
-        <w:t xml:space="preserve">Pembuatan sebuah sistem yang baru dipastikan untuk memberikan nilai tambah yang lebih baik dibandingkan pada sistem yang lama. Sesuai </w:t>
-      </w:r>
-      <w:proofErr w:type="gramStart"/>
-      <w:r>
-        <w:rPr>
-          <w:rFonts w:cs="Times New Roman"/>
-          <w:szCs w:val="24"/>
-        </w:rPr>
-        <w:t>dengan  permasalahan</w:t>
-      </w:r>
-      <w:proofErr w:type="gramEnd"/>
-      <w:r>
-        <w:rPr>
-          <w:rFonts w:cs="Times New Roman"/>
-          <w:szCs w:val="24"/>
-        </w:rPr>
-        <w:t xml:space="preserve"> yang telah dijabarkan diatas, pembangunan </w:t>
+        <w:t xml:space="preserve">Pembuatan sebuah sistem yang baru dipastikan untuk memberikan nilai tambah yang lebih baik dibandingkan pada sistem yang lama. Sesuai dengan  permasalahan yang telah dijabarkan diatas, pembangunan </w:t>
       </w:r>
       <w:r>
         <w:rPr>
@@ -2592,9 +2511,89 @@
         <w:t xml:space="preserve"> menjadi salah satu hal yang diperlukan</w:t>
       </w:r>
       <w:r>
-        <w:t xml:space="preserve"> di dalam pembangunan sebuah sistem. Setiap framework sudah memberikan spesifikasinya sendiri namun, agar sistem yang dibangun berjalan dengan optimal tentunya memerlukan dukungan dari perangkat yang dibangun. Karena sistem yang dibangun adalah website berbasis dekstop diperlukan beberapa kriteria yang harus dipenuhi. berikut adalah spesifikasi yang diperlukan. </w:t>
-      </w:r>
-    </w:p>
+        <w:t xml:space="preserve"> di dalam pembangunan sebuah sistem. </w:t>
+      </w:r>
+      <w:r>
+        <w:t>Seperti yang diketahui, setiap aplikasi memiliki spesifikasi keperluan yang berbeda dan bahkan memiliki beberapa hal yang harus diinstal terlebih dahulu. Pastinya hal ini juga berlaku pada pengembangan yang dilakukan</w:t>
+      </w:r>
+      <w:r>
+        <w:t xml:space="preserve">, agar sistem yang dibangun </w:t>
+      </w:r>
+      <w:r>
+        <w:t xml:space="preserve">dapat </w:t>
+      </w:r>
+      <w:r>
+        <w:t>berjalan dengan optimal</w:t>
+      </w:r>
+      <w:r>
+        <w:t xml:space="preserve">. Beberapa hal yang harus diperhatikan dalam pembangunan sistem adalah </w:t>
+      </w:r>
+      <w:r>
+        <w:rPr>
+          <w:i/>
+          <w:iCs/>
+        </w:rPr>
+        <w:t>support</w:t>
+      </w:r>
+      <w:r>
+        <w:t xml:space="preserve"> antar perangkat dimulai dari </w:t>
+      </w:r>
+      <w:r>
+        <w:rPr>
+          <w:i/>
+          <w:iCs/>
+        </w:rPr>
+        <w:t>hardware</w:t>
+      </w:r>
+      <w:r>
+        <w:t xml:space="preserve">, </w:t>
+      </w:r>
+      <w:r>
+        <w:rPr>
+          <w:i/>
+          <w:iCs/>
+        </w:rPr>
+        <w:t>software</w:t>
+      </w:r>
+      <w:r>
+        <w:t xml:space="preserve">, dan </w:t>
+      </w:r>
+      <w:r>
+        <w:rPr>
+          <w:i/>
+          <w:iCs/>
+        </w:rPr>
+        <w:t>library</w:t>
+      </w:r>
+      <w:r>
+        <w:t xml:space="preserve"> yang diperlukan</w:t>
+      </w:r>
+      <w:r>
+        <w:t xml:space="preserve">. </w:t>
+      </w:r>
+      <w:r>
+        <w:t xml:space="preserve">Banyak perangkat diluar sana namun jika tidak dipelajari terlebih dahulu, terkadang antar perangkat tidak mendukung satu sama lain. Akibatnya programmer diberikan sebuah pekerjaan tambahan untuk melakukan analisa dan </w:t>
+      </w:r>
+      <w:r>
+        <w:t>dan menyelesaikan permasalahan dukungan. Terkadang hal ini dapat sangat sulit untuk dilakukan karena harus masuk ke dalam core bahasa program itu sendiri apalagi jika software atau library yang digunakan tidak memiliki dokumentasi yang baik</w:t>
+      </w:r>
+      <w:r>
+        <w:t xml:space="preserve">. Untuk itu </w:t>
+      </w:r>
+      <w:r>
+        <w:t xml:space="preserve">sangat disarankan pemilihan hardware, software, dan library yang tepat. </w:t>
+      </w:r>
+      <w:r>
+        <w:t>berikut adalah spesifikasi yang diperlukan</w:t>
+      </w:r>
+      <w:r>
+        <w:t xml:space="preserve"> dalam pembangunan sistem ini</w:t>
+      </w:r>
+      <w:r>
+        <w:t xml:space="preserve">. </w:t>
+      </w:r>
+    </w:p>
+    <w:p/>
     <w:p/>
     <w:p>
       <w:pPr>
@@ -2606,6 +2605,7 @@
         <w:ind w:hanging="720"/>
       </w:pPr>
       <w:r>
+        <w:lastRenderedPageBreak/>
         <w:t xml:space="preserve">Kebutuhan </w:t>
       </w:r>
       <w:r>
@@ -2643,25 +2643,69 @@
         <w:t>.</w:t>
       </w:r>
       <w:r>
-        <w:t xml:space="preserve"> Namun</w:t>
-      </w:r>
-      <w:r>
-        <w:t xml:space="preserve"> untuk menunjang</w:t>
+        <w:t xml:space="preserve"> Hardware disini adalah unit yang nantinya akan paling banyak menerima interaksi fisik dari user. </w:t>
+      </w:r>
+      <w:r>
+        <w:t>Namun</w:t>
       </w:r>
       <w:r>
         <w:t xml:space="preserve"> </w:t>
       </w:r>
       <w:r>
-        <w:t xml:space="preserve">agar sistem yang dibangun dapat berjalan dengan baik </w:t>
-      </w:r>
-      <w:r>
-        <w:t>dibutuhkan spesifikasi yang memadai.</w:t>
-      </w:r>
-      <w:r>
-        <w:t xml:space="preserve"> Disini </w:t>
-      </w:r>
-      <w:r>
-        <w:t>komputer nantinya akan bertindak sebagai server dalam melayani kebutuhan website itu sendiri. Spesifikasi minimal yang diperlukan adalah sebagai berikut:</w:t>
+        <w:t xml:space="preserve">tentu saja agar pembuatan </w:t>
+      </w:r>
+      <w:r>
+        <w:t xml:space="preserve">sistem yang </w:t>
+      </w:r>
+      <w:r>
+        <w:t xml:space="preserve">akan </w:t>
+      </w:r>
+      <w:r>
+        <w:t xml:space="preserve">dibangun dapat berjalan dengan baik </w:t>
+      </w:r>
+      <w:r>
+        <w:t>dibutuhkan spesifikasi yang memadai</w:t>
+      </w:r>
+      <w:r>
+        <w:t xml:space="preserve"> dan sesuai</w:t>
+      </w:r>
+      <w:r>
+        <w:t>.</w:t>
+      </w:r>
+      <w:r>
+        <w:t xml:space="preserve"> Pemilihan </w:t>
+      </w:r>
+      <w:r>
+        <w:rPr>
+          <w:i/>
+          <w:iCs/>
+        </w:rPr>
+        <w:t>Hardware</w:t>
+      </w:r>
+      <w:r>
+        <w:rPr>
+          <w:i/>
+          <w:iCs/>
+        </w:rPr>
+        <w:t xml:space="preserve"> </w:t>
+      </w:r>
+      <w:r>
+        <w:t xml:space="preserve">sebaiknya dipilih secara hati – hati. Ingatlah bahwa biaya teknologi itu sendiri tidak murah, dan pemilihan hardware yang melebihi spesifikasi terkadang menjadikan hal yang boros. Dalam pembuatan web diperlukan minimal sebuah </w:t>
+      </w:r>
+      <w:r>
+        <w:t>komputer</w:t>
+      </w:r>
+      <w:r>
+        <w:t xml:space="preserve"> yang</w:t>
+      </w:r>
+      <w:r>
+        <w:t xml:space="preserve"> nantinya </w:t>
+      </w:r>
+      <w:r>
+        <w:t>dapat</w:t>
+      </w:r>
+      <w:r>
+        <w:t xml:space="preserve"> bertindak sebagai server dalam melayani kebutuhan website itu sendiri. Spesifikasi minimal yang diperlukan adalah sebagai berikut:</w:t>
       </w:r>
     </w:p>
     <w:p>
@@ -2689,16 +2733,11 @@
         </w:numPr>
         <w:ind w:left="850" w:hanging="424"/>
       </w:pPr>
-      <w:proofErr w:type="gramStart"/>
       <w:r>
         <w:t xml:space="preserve">Processor </w:t>
       </w:r>
       <w:r>
-        <w:t>:</w:t>
-      </w:r>
-      <w:proofErr w:type="gramEnd"/>
-      <w:r>
-        <w:t xml:space="preserve"> 3.2 GHz.</w:t>
+        <w:t>: 3.2 GHz.</w:t>
       </w:r>
     </w:p>
     <w:p>
@@ -2710,21 +2749,15 @@
         </w:numPr>
         <w:ind w:left="850" w:hanging="424"/>
       </w:pPr>
-      <w:proofErr w:type="gramStart"/>
       <w:r>
         <w:rPr>
           <w:i/>
           <w:iCs/>
         </w:rPr>
-        <w:lastRenderedPageBreak/>
         <w:t xml:space="preserve">Memory </w:t>
       </w:r>
       <w:r>
-        <w:t>:</w:t>
-      </w:r>
-      <w:proofErr w:type="gramEnd"/>
-      <w:r>
-        <w:t xml:space="preserve"> </w:t>
+        <w:t xml:space="preserve">: </w:t>
       </w:r>
       <w:r>
         <w:t>32</w:t>
@@ -2742,7 +2775,6 @@
         </w:numPr>
         <w:ind w:left="850" w:hanging="424"/>
       </w:pPr>
-      <w:proofErr w:type="gramStart"/>
       <w:r>
         <w:rPr>
           <w:i/>
@@ -2751,11 +2783,7 @@
         <w:t xml:space="preserve">Harddisk </w:t>
       </w:r>
       <w:r>
-        <w:t>:</w:t>
-      </w:r>
-      <w:proofErr w:type="gramEnd"/>
-      <w:r>
-        <w:t xml:space="preserve"> </w:t>
+        <w:t xml:space="preserve">: </w:t>
       </w:r>
       <w:r>
         <w:t>2</w:t>
@@ -2801,16 +2829,11 @@
         </w:numPr>
         <w:ind w:left="850" w:hanging="425"/>
       </w:pPr>
-      <w:proofErr w:type="gramStart"/>
       <w:r>
         <w:t xml:space="preserve">Processor </w:t>
       </w:r>
       <w:r>
-        <w:t>:</w:t>
-      </w:r>
-      <w:proofErr w:type="gramEnd"/>
-      <w:r>
-        <w:t xml:space="preserve"> 2.4 GHz.</w:t>
+        <w:t>: 2.4 GHz.</w:t>
       </w:r>
     </w:p>
     <w:p>
@@ -2822,7 +2845,6 @@
         </w:numPr>
         <w:ind w:left="850" w:hanging="424"/>
       </w:pPr>
-      <w:proofErr w:type="gramStart"/>
       <w:r>
         <w:rPr>
           <w:i/>
@@ -2831,11 +2853,7 @@
         <w:t xml:space="preserve">Memory </w:t>
       </w:r>
       <w:r>
-        <w:t>:</w:t>
-      </w:r>
-      <w:proofErr w:type="gramEnd"/>
-      <w:r>
-        <w:t xml:space="preserve"> </w:t>
+        <w:t xml:space="preserve">: </w:t>
       </w:r>
       <w:r>
         <w:t>8</w:t>
@@ -2853,7 +2871,6 @@
         </w:numPr>
         <w:ind w:left="850" w:hanging="424"/>
       </w:pPr>
-      <w:proofErr w:type="gramStart"/>
       <w:r>
         <w:rPr>
           <w:i/>
@@ -2862,11 +2879,7 @@
         <w:t xml:space="preserve">Harddisk </w:t>
       </w:r>
       <w:r>
-        <w:t>:</w:t>
-      </w:r>
-      <w:proofErr w:type="gramEnd"/>
-      <w:r>
-        <w:t xml:space="preserve"> </w:t>
+        <w:t xml:space="preserve">: </w:t>
       </w:r>
       <w:r>
         <w:t>256 GB</w:t>
@@ -2970,22 +2983,91 @@
     </w:p>
     <w:p>
       <w:r>
-        <w:t xml:space="preserve">Perangkat lunak berfungsi </w:t>
-      </w:r>
-      <w:r>
-        <w:t xml:space="preserve">sebagai kumpulan perintah </w:t>
-      </w:r>
-      <w:r>
-        <w:t xml:space="preserve">dari perangkat keras, tanpa perangkat lunak </w:t>
-      </w:r>
-      <w:r>
-        <w:t xml:space="preserve">perangkat keras tidak akan menjalankan </w:t>
-      </w:r>
-      <w:r>
-        <w:t xml:space="preserve">program. </w:t>
-      </w:r>
-      <w:r>
-        <w:t>Sebuah sistem yang dibangun tentu saja memiliki beberapa persyaratan supaya dapat berjalan</w:t>
+        <w:t xml:space="preserve">Perangkat lunak </w:t>
+      </w:r>
+      <w:r>
+        <w:t>bisa diartikan</w:t>
+      </w:r>
+      <w:r>
+        <w:t xml:space="preserve"> </w:t>
+      </w:r>
+      <w:r>
+        <w:t xml:space="preserve">sebagai </w:t>
+      </w:r>
+      <w:r>
+        <w:t xml:space="preserve">sebuah atau beberapa </w:t>
+      </w:r>
+      <w:r>
+        <w:t xml:space="preserve">kumpulan </w:t>
+      </w:r>
+      <w:r>
+        <w:t>yang ditugaskan untuk memberikan</w:t>
+      </w:r>
+      <w:r>
+        <w:t xml:space="preserve"> </w:t>
+      </w:r>
+      <w:r>
+        <w:t xml:space="preserve">dari </w:t>
+      </w:r>
+      <w:r>
+        <w:t>perintah</w:t>
+      </w:r>
+      <w:r>
+        <w:t xml:space="preserve"> kepada </w:t>
+      </w:r>
+      <w:r>
+        <w:t>perangkat keras</w:t>
+      </w:r>
+      <w:r>
+        <w:t xml:space="preserve"> untuk melakukan suatu fungsi atau tugas tertentu.</w:t>
+      </w:r>
+      <w:r>
+        <w:t xml:space="preserve"> </w:t>
+      </w:r>
+      <w:r>
+        <w:t>Tanpa kehadiran dari</w:t>
+      </w:r>
+      <w:r>
+        <w:t xml:space="preserve"> perangkat lunak</w:t>
+      </w:r>
+      <w:r>
+        <w:t>,</w:t>
+      </w:r>
+      <w:r>
+        <w:t xml:space="preserve"> </w:t>
+      </w:r>
+      <w:r>
+        <w:t xml:space="preserve">perangkat keras tidak akan </w:t>
+      </w:r>
+      <w:r>
+        <w:t>mampu bekerja</w:t>
+      </w:r>
+      <w:r>
+        <w:t xml:space="preserve">. </w:t>
+      </w:r>
+      <w:r>
+        <w:t xml:space="preserve">Sebuah sistem yang dibangun tentu saja </w:t>
+      </w:r>
+      <w:r>
+        <w:lastRenderedPageBreak/>
+        <w:t xml:space="preserve">memerlukan perangkat lunak, baik itu terdiri dari sebuah </w:t>
+      </w:r>
+      <w:r>
+        <w:rPr>
+          <w:i/>
+          <w:iCs/>
+        </w:rPr>
+        <w:t>software</w:t>
+      </w:r>
+      <w:r>
+        <w:t xml:space="preserve"> maupun lebih dari satu </w:t>
+      </w:r>
+      <w:r>
+        <w:rPr>
+          <w:i/>
+          <w:iCs/>
+        </w:rPr>
+        <w:t>software</w:t>
       </w:r>
       <w:r>
         <w:t xml:space="preserve">. Adapun kebutuhan Software yang diperlukan untuk merancang aplikasi ini adalah sebagai berikut: </w:t>
@@ -3008,21 +3090,7 @@
         <w:rPr>
           <w:color w:val="auto"/>
         </w:rPr>
-        <w:t xml:space="preserve">Sistem </w:t>
-      </w:r>
-      <w:proofErr w:type="gramStart"/>
-      <w:r>
-        <w:rPr>
-          <w:color w:val="auto"/>
-        </w:rPr>
-        <w:t>Operasi :</w:t>
-      </w:r>
-      <w:proofErr w:type="gramEnd"/>
-      <w:r>
-        <w:rPr>
-          <w:color w:val="auto"/>
-        </w:rPr>
-        <w:t xml:space="preserve"> </w:t>
+        <w:t xml:space="preserve">Sistem Operasi : </w:t>
       </w:r>
       <w:r>
         <w:rPr>
@@ -3237,7 +3305,13 @@
     </w:p>
     <w:p>
       <w:r>
-        <w:t xml:space="preserve">Tentunya dalam pembangunan program ini, tidak semua dilakukan dari awal. Saat ini sudah banyak kumpulan </w:t>
+        <w:t xml:space="preserve">Tentunya dalam pembangunan program ini, tidak semua </w:t>
+      </w:r>
+      <w:r>
+        <w:t>dibuat</w:t>
+      </w:r>
+      <w:r>
+        <w:t xml:space="preserve"> dari awal. Saat ini sudah banyak kumpulan </w:t>
       </w:r>
       <w:r>
         <w:rPr>
@@ -3247,7 +3321,37 @@
         <w:t>code</w:t>
       </w:r>
       <w:r>
-        <w:t xml:space="preserve"> yang sudah pernah ditulis oleh orang lain yang mana dapat kita pakai pada program kita. </w:t>
+        <w:t xml:space="preserve"> </w:t>
+      </w:r>
+      <w:r>
+        <w:t xml:space="preserve">yang beredar di internet, </w:t>
+      </w:r>
+      <w:r>
+        <w:t>yang sudah pernah ditulis oleh orang lain</w:t>
+      </w:r>
+      <w:r>
+        <w:t>.</w:t>
+      </w:r>
+      <w:r>
+        <w:t xml:space="preserve"> </w:t>
+      </w:r>
+      <w:r>
+        <w:t xml:space="preserve">Hal ini tentu saja </w:t>
+      </w:r>
+      <w:r>
+        <w:t xml:space="preserve">dapat </w:t>
+      </w:r>
+      <w:r>
+        <w:t xml:space="preserve">dimanfaatkan </w:t>
+      </w:r>
+      <w:r>
+        <w:t xml:space="preserve">pada </w:t>
+      </w:r>
+      <w:r>
+        <w:t>pembangunan program</w:t>
+      </w:r>
+      <w:r>
+        <w:t xml:space="preserve">. </w:t>
       </w:r>
       <w:r>
         <w:rPr>
@@ -3264,11 +3368,7 @@
         <w:t xml:space="preserve"> </w:t>
       </w:r>
       <w:r>
-        <w:t xml:space="preserve">adalah kumpulan </w:t>
-      </w:r>
-      <w:r>
-        <w:lastRenderedPageBreak/>
-        <w:t xml:space="preserve">beberapa </w:t>
+        <w:t xml:space="preserve">adalah kumpulan beberapa </w:t>
       </w:r>
       <w:r>
         <w:rPr>
@@ -3278,13 +3378,26 @@
         <w:t>code</w:t>
       </w:r>
       <w:r>
-        <w:t xml:space="preserve"> yang dapat memiliki kemiripan fungsi atau bahkan lebih dari satu. Pada pembuatan program disini beberapa library yang digunakan antara </w:t>
-      </w:r>
-      <w:proofErr w:type="gramStart"/>
-      <w:r>
-        <w:t>lain :</w:t>
-      </w:r>
-      <w:proofErr w:type="gramEnd"/>
+        <w:t xml:space="preserve"> yang dapat memiliki kemiripan fungsi </w:t>
+      </w:r>
+      <w:r>
+        <w:t>dan biasanya fungsi – fungsinya bisa lebih dari satu</w:t>
+      </w:r>
+      <w:r>
+        <w:t xml:space="preserve">. Pada pembuatan program </w:t>
+      </w:r>
+      <w:r>
+        <w:t xml:space="preserve">terdapat </w:t>
+      </w:r>
+      <w:r>
+        <w:t xml:space="preserve">beberapa library </w:t>
+      </w:r>
+      <w:r>
+        <w:t xml:space="preserve">pendukung </w:t>
+      </w:r>
+      <w:r>
+        <w:t>yang digunakan antara lain :</w:t>
+      </w:r>
     </w:p>
     <w:p>
       <w:pPr>
@@ -3592,13 +3705,7 @@
       <w:rPr>
         <w:noProof/>
       </w:rPr>
-      <w:t>1</w:t>
-    </w:r>
-    <w:r>
-      <w:rPr>
-        <w:noProof/>
-      </w:rPr>
-      <w:t>2</w:t>
+      <w:t>12</w:t>
     </w:r>
     <w:r>
       <w:fldChar w:fldCharType="end"/>
@@ -7414,6 +7521,21 @@
       <w:ind w:left="1353" w:hanging="360"/>
     </w:pPr>
   </w:style>
+  <w:style w:type="paragraph" w:customStyle="1" w:styleId="BulletStyle0">
+    <w:name w:val="Bullet Style"/>
+    <w:basedOn w:val="ListParagraph"/>
+    <w:qFormat/>
+    <w:rsid w:val="005620FC"/>
+    <w:pPr>
+      <w:tabs>
+        <w:tab w:val="num" w:pos="360"/>
+      </w:tabs>
+      <w:ind w:left="425" w:hanging="425"/>
+    </w:pPr>
+    <w:rPr>
+      <w:rFonts w:eastAsia="Calibri" w:cs="Times New Roman"/>
+    </w:rPr>
+  </w:style>
 </w:styles>
 </file>
 

</xml_diff>

<commit_message>
buku kp dah jadi satu kurang bab 4
</commit_message>
<xml_diff>
--- a/BUKU/Bab III.docx
+++ b/BUKU/Bab III.docx
@@ -513,8 +513,16 @@
           <w:p>
             <w:pPr>
               <w:pStyle w:val="TableStyle"/>
+              <w:rPr>
+                <w:b/>
+                <w:bCs/>
+              </w:rPr>
             </w:pPr>
             <w:r>
+              <w:rPr>
+                <w:b/>
+                <w:bCs/>
+              </w:rPr>
               <w:t>No.</w:t>
             </w:r>
           </w:p>
@@ -526,8 +534,16 @@
           <w:p>
             <w:pPr>
               <w:pStyle w:val="TableStyle"/>
+              <w:rPr>
+                <w:b/>
+                <w:bCs/>
+              </w:rPr>
             </w:pPr>
             <w:r>
+              <w:rPr>
+                <w:b/>
+                <w:bCs/>
+              </w:rPr>
               <w:t>Permasalahan</w:t>
             </w:r>
           </w:p>
@@ -539,8 +555,16 @@
           <w:p>
             <w:pPr>
               <w:pStyle w:val="TableStyle"/>
+              <w:rPr>
+                <w:b/>
+                <w:bCs/>
+              </w:rPr>
             </w:pPr>
             <w:r>
+              <w:rPr>
+                <w:b/>
+                <w:bCs/>
+              </w:rPr>
               <w:t>Penyelesaian</w:t>
             </w:r>
           </w:p>
@@ -3836,13 +3860,7 @@
       <w:rPr>
         <w:noProof/>
       </w:rPr>
-      <w:t>1</w:t>
-    </w:r>
-    <w:r>
-      <w:rPr>
-        <w:noProof/>
-      </w:rPr>
-      <w:t>2</w:t>
+      <w:t>12</w:t>
     </w:r>
     <w:r>
       <w:fldChar w:fldCharType="end"/>

</xml_diff>